<commit_message>
FIX: Korekcija u SSU
</commit_message>
<xml_diff>
--- a/Dokumentacija/Radne verzije fajlova/SSU/SSU funkcionalnost 5.4.docx
+++ b/Dokumentacija/Radne verzije fajlova/SSU/SSU funkcionalnost 5.4.docx
@@ -708,11 +708,9 @@
             <w:tcW w:w="1890" w:type="dxa"/>
           </w:tcPr>
           <w:p>
-            <w:pPr>
-              <w:rPr>
-                <w:lang w:val="sr-Cyrl-RS"/>
-              </w:rPr>
-            </w:pPr>
+            <w:r>
+              <w:t>10.06.2021.</w:t>
+            </w:r>
           </w:p>
         </w:tc>
         <w:tc>
@@ -720,11 +718,9 @@
             <w:tcW w:w="1800" w:type="dxa"/>
           </w:tcPr>
           <w:p>
-            <w:pPr>
-              <w:rPr>
-                <w:lang w:val="sr-Cyrl-RS"/>
-              </w:rPr>
-            </w:pPr>
+            <w:r>
+              <w:t>1.1</w:t>
+            </w:r>
           </w:p>
         </w:tc>
         <w:tc>
@@ -737,6 +733,15 @@
                 <w:lang w:val="sr-Cyrl-RS"/>
               </w:rPr>
             </w:pPr>
+            <w:r>
+              <w:t>O</w:t>
+            </w:r>
+            <w:r>
+              <w:rPr>
+                <w:lang w:val="sr-Cyrl-RS"/>
+              </w:rPr>
+              <w:t>пиц</w:t>
+            </w:r>
           </w:p>
         </w:tc>
         <w:tc>
@@ -749,6 +754,14 @@
                 <w:lang w:val="sr-Cyrl-RS"/>
               </w:rPr>
             </w:pPr>
+            <w:r>
+              <w:rPr>
+                <w:lang w:val="sr-Cyrl-RS"/>
+              </w:rPr>
+              <w:t>Недим Јукић 0088/2018</w:t>
+            </w:r>
+            <w:bookmarkStart w:id="2" w:name="_GoBack"/>
+            <w:bookmarkEnd w:id="2"/>
           </w:p>
         </w:tc>
       </w:tr>
@@ -2028,8 +2041,8 @@
           <w:lang w:val="sr-Cyrl-RS"/>
         </w:rPr>
       </w:pPr>
-      <w:bookmarkStart w:id="2" w:name="_Toc67585070"/>
-      <w:bookmarkStart w:id="3" w:name="_Toc67768511"/>
+      <w:bookmarkStart w:id="3" w:name="_Toc67585070"/>
+      <w:bookmarkStart w:id="4" w:name="_Toc67768511"/>
       <w:r>
         <w:rPr>
           <w:color w:val="ED7D31" w:themeColor="accent2"/>
@@ -2037,8 +2050,8 @@
         </w:rPr>
         <w:t>Увод</w:t>
       </w:r>
-      <w:bookmarkEnd w:id="2"/>
       <w:bookmarkEnd w:id="3"/>
+      <w:bookmarkEnd w:id="4"/>
     </w:p>
     <w:p>
       <w:pPr>
@@ -2066,8 +2079,8 @@
         </w:rPr>
         <w:t xml:space="preserve"> </w:t>
       </w:r>
-      <w:bookmarkStart w:id="4" w:name="_Toc67585071"/>
-      <w:bookmarkStart w:id="5" w:name="_Toc67768512"/>
+      <w:bookmarkStart w:id="5" w:name="_Toc67585071"/>
+      <w:bookmarkStart w:id="6" w:name="_Toc67768512"/>
       <w:r>
         <w:rPr>
           <w:color w:val="ED7D31" w:themeColor="accent2"/>
@@ -2075,8 +2088,8 @@
         </w:rPr>
         <w:t>Резиме</w:t>
       </w:r>
-      <w:bookmarkEnd w:id="4"/>
       <w:bookmarkEnd w:id="5"/>
+      <w:bookmarkEnd w:id="6"/>
     </w:p>
     <w:p>
       <w:pPr>
@@ -2123,8 +2136,8 @@
         </w:rPr>
         <w:t xml:space="preserve"> </w:t>
       </w:r>
-      <w:bookmarkStart w:id="6" w:name="_Toc67585072"/>
-      <w:bookmarkStart w:id="7" w:name="_Toc67768513"/>
+      <w:bookmarkStart w:id="7" w:name="_Toc67585072"/>
+      <w:bookmarkStart w:id="8" w:name="_Toc67768513"/>
       <w:r>
         <w:rPr>
           <w:color w:val="ED7D31" w:themeColor="accent2"/>
@@ -2132,8 +2145,8 @@
         </w:rPr>
         <w:t>Намена документа и циљне групе</w:t>
       </w:r>
-      <w:bookmarkEnd w:id="6"/>
       <w:bookmarkEnd w:id="7"/>
+      <w:bookmarkEnd w:id="8"/>
     </w:p>
     <w:p>
       <w:pPr>
@@ -2168,8 +2181,8 @@
         </w:rPr>
         <w:t xml:space="preserve"> </w:t>
       </w:r>
-      <w:bookmarkStart w:id="8" w:name="_Toc67585073"/>
-      <w:bookmarkStart w:id="9" w:name="_Toc67768514"/>
+      <w:bookmarkStart w:id="9" w:name="_Toc67585073"/>
+      <w:bookmarkStart w:id="10" w:name="_Toc67768514"/>
       <w:r>
         <w:rPr>
           <w:color w:val="ED7D31" w:themeColor="accent2"/>
@@ -2177,8 +2190,8 @@
         </w:rPr>
         <w:t>Рефернеце</w:t>
       </w:r>
-      <w:bookmarkEnd w:id="8"/>
       <w:bookmarkEnd w:id="9"/>
+      <w:bookmarkEnd w:id="10"/>
     </w:p>
     <w:p>
       <w:pPr>
@@ -2235,8 +2248,8 @@
         </w:rPr>
         <w:t xml:space="preserve"> </w:t>
       </w:r>
-      <w:bookmarkStart w:id="10" w:name="_Toc67585074"/>
-      <w:bookmarkStart w:id="11" w:name="_Toc67768515"/>
+      <w:bookmarkStart w:id="11" w:name="_Toc67585074"/>
+      <w:bookmarkStart w:id="12" w:name="_Toc67768515"/>
       <w:r>
         <w:rPr>
           <w:color w:val="ED7D31" w:themeColor="accent2"/>
@@ -2244,8 +2257,8 @@
         </w:rPr>
         <w:t>Отворена питања</w:t>
       </w:r>
-      <w:bookmarkEnd w:id="10"/>
       <w:bookmarkEnd w:id="11"/>
+      <w:bookmarkEnd w:id="12"/>
     </w:p>
     <w:tbl>
       <w:tblPr>
@@ -2399,8 +2412,8 @@
           <w:lang w:val="sr-Cyrl-RS"/>
         </w:rPr>
       </w:pPr>
-      <w:bookmarkStart w:id="12" w:name="_Toc67585075"/>
-      <w:bookmarkStart w:id="13" w:name="_Toc67768516"/>
+      <w:bookmarkStart w:id="13" w:name="_Toc67585075"/>
+      <w:bookmarkStart w:id="14" w:name="_Toc67768516"/>
       <w:r>
         <w:rPr>
           <w:color w:val="ED7D31" w:themeColor="accent2"/>
@@ -2408,7 +2421,7 @@
         </w:rPr>
         <w:t xml:space="preserve">Сценарио </w:t>
       </w:r>
-      <w:bookmarkEnd w:id="12"/>
+      <w:bookmarkEnd w:id="13"/>
       <w:r>
         <w:rPr>
           <w:color w:val="ED7D31" w:themeColor="accent2"/>
@@ -2416,7 +2429,7 @@
         </w:rPr>
         <w:t>валидације извршене вакцинације</w:t>
       </w:r>
-      <w:bookmarkEnd w:id="13"/>
+      <w:bookmarkEnd w:id="14"/>
     </w:p>
     <w:p>
       <w:pPr>
@@ -2437,8 +2450,8 @@
           <w:lang w:val="sr-Cyrl-RS"/>
         </w:rPr>
       </w:pPr>
-      <w:bookmarkStart w:id="14" w:name="_Toc67585076"/>
-      <w:bookmarkStart w:id="15" w:name="_Toc67768517"/>
+      <w:bookmarkStart w:id="15" w:name="_Toc67585076"/>
+      <w:bookmarkStart w:id="16" w:name="_Toc67768517"/>
       <w:r>
         <w:rPr>
           <w:color w:val="ED7D31" w:themeColor="accent2"/>
@@ -2446,8 +2459,8 @@
         </w:rPr>
         <w:t>Кратак опис</w:t>
       </w:r>
-      <w:bookmarkEnd w:id="14"/>
       <w:bookmarkEnd w:id="15"/>
+      <w:bookmarkEnd w:id="16"/>
     </w:p>
     <w:p>
       <w:pPr>
@@ -2460,7 +2473,7 @@
         <w:rPr>
           <w:lang w:val="sr-Cyrl-RS"/>
         </w:rPr>
-        <w:t>Медицинска сестра има могућност да провери да ли је пацијент који је дошао заправо пацијент чији је термин. Уколико јесте, он добија вакцину и медицинска сестра потврђује успешну вакцинацију и то се памти у бази. Уколико је пропустио термин, она унесе да је вакцинација неуспешна, и када се то запамти у бази, тај грађанин ће имати могућност за нову пријаву.</w:t>
+        <w:t xml:space="preserve">Медицинска сестра има могућност да провери да ли је пацијент који је дошао заправо пацијент чији је термин. Уколико јесте, он добија вакцину и медицинска сестра потврђује успешну вакцинацију и то се памти у бази. </w:t>
       </w:r>
     </w:p>
     <w:p>
@@ -2491,8 +2504,8 @@
         </w:rPr>
         <w:t xml:space="preserve"> </w:t>
       </w:r>
-      <w:bookmarkStart w:id="16" w:name="_Toc67585077"/>
-      <w:bookmarkStart w:id="17" w:name="_Toc67768518"/>
+      <w:bookmarkStart w:id="17" w:name="_Toc67585077"/>
+      <w:bookmarkStart w:id="18" w:name="_Toc67768518"/>
       <w:r>
         <w:rPr>
           <w:color w:val="ED7D31" w:themeColor="accent2"/>
@@ -2500,8 +2513,8 @@
         </w:rPr>
         <w:t>Ток догађаја</w:t>
       </w:r>
-      <w:bookmarkEnd w:id="16"/>
       <w:bookmarkEnd w:id="17"/>
+      <w:bookmarkEnd w:id="18"/>
     </w:p>
     <w:p>
       <w:pPr>
@@ -2655,7 +2668,6 @@
           <w:u w:val="single"/>
           <w:lang w:val="sr-Cyrl-RS"/>
         </w:rPr>
-        <w:lastRenderedPageBreak/>
         <w:t xml:space="preserve"> Вакцинише грађанина и врши валидацију извшене вакцинације.</w:t>
       </w:r>
     </w:p>
@@ -2686,141 +2698,9 @@
           <w:u w:val="single"/>
           <w:lang w:val="sr-Cyrl-RS"/>
         </w:rPr>
+        <w:lastRenderedPageBreak/>
         <w:t xml:space="preserve"> Систем бележи да је грађанин вакцинисан. Забележени подаци биће видљиви на налогу грађанина.</w:t>
       </w:r>
-    </w:p>
-    <w:p>
-      <w:pPr>
-        <w:rPr>
-          <w:sz w:val="24"/>
-          <w:szCs w:val="24"/>
-          <w:lang w:val="sr-Cyrl-RS"/>
-        </w:rPr>
-      </w:pPr>
-      <w:r>
-        <w:rPr>
-          <w:lang w:val="sr-Cyrl-RS"/>
-        </w:rPr>
-        <w:tab/>
-      </w:r>
-      <w:r>
-        <w:rPr>
-          <w:color w:val="ED7D31" w:themeColor="accent2"/>
-          <w:sz w:val="24"/>
-          <w:szCs w:val="24"/>
-          <w:lang w:val="sr-Cyrl-RS"/>
-        </w:rPr>
-        <w:t>Проширења</w:t>
-      </w:r>
-    </w:p>
-    <w:p>
-      <w:pPr>
-        <w:rPr>
-          <w:u w:val="single"/>
-          <w:lang w:val="sr-Cyrl-RS"/>
-        </w:rPr>
-      </w:pPr>
-      <w:r>
-        <w:rPr>
-          <w:lang w:val="sr-Cyrl-RS"/>
-        </w:rPr>
-        <w:tab/>
-        <w:t xml:space="preserve">2.2.2.а. </w:t>
-      </w:r>
-      <w:r>
-        <w:rPr>
-          <w:u w:val="single"/>
-          <w:lang w:val="sr-Cyrl-RS"/>
-        </w:rPr>
-        <w:t>Грађанин није дошао у одговарајући термин.</w:t>
-      </w:r>
-    </w:p>
-    <w:p>
-      <w:pPr>
-        <w:pStyle w:val="ListParagraph"/>
-        <w:numPr>
-          <w:ilvl w:val="0"/>
-          <w:numId w:val="5"/>
-        </w:numPr>
-        <w:rPr>
-          <w:lang w:val="sr-Cyrl-RS"/>
-        </w:rPr>
-      </w:pPr>
-      <w:r>
-        <w:rPr>
-          <w:lang w:val="sr-Cyrl-RS"/>
-        </w:rPr>
-        <w:t xml:space="preserve">Медицинска сестра бележи да није могуће вакцинисати грађанина и самим тим је омогућена </w:t>
-      </w:r>
-      <w:r>
-        <w:rPr>
-          <w:lang w:val="sr-Cyrl-RS"/>
-        </w:rPr>
-        <w:t>нова пријава за грађанина.</w:t>
-      </w:r>
-    </w:p>
-    <w:p>
-      <w:pPr>
-        <w:ind w:left="720"/>
-        <w:rPr>
-          <w:u w:val="single"/>
-          <w:lang w:val="sr-Cyrl-RS"/>
-        </w:rPr>
-      </w:pPr>
-      <w:r>
-        <w:rPr>
-          <w:lang w:val="sr-Cyrl-RS"/>
-        </w:rPr>
-        <w:t>2.2.2.б</w:t>
-      </w:r>
-      <w:r>
-        <w:rPr>
-          <w:lang w:val="sr-Cyrl-RS"/>
-        </w:rPr>
-        <w:t xml:space="preserve">. </w:t>
-      </w:r>
-      <w:r>
-        <w:rPr>
-          <w:u w:val="single"/>
-          <w:lang w:val="sr-Cyrl-RS"/>
-        </w:rPr>
-        <w:t>Вакцина није приступачна</w:t>
-      </w:r>
-      <w:r>
-        <w:rPr>
-          <w:u w:val="single"/>
-          <w:lang w:val="sr-Cyrl-RS"/>
-        </w:rPr>
-        <w:t>.</w:t>
-      </w:r>
-    </w:p>
-    <w:p>
-      <w:pPr>
-        <w:ind w:left="1125"/>
-        <w:rPr>
-          <w:lang w:val="sr-Cyrl-RS"/>
-        </w:rPr>
-      </w:pPr>
-      <w:r>
-        <w:rPr>
-          <w:lang w:val="sr-Cyrl-RS"/>
-        </w:rPr>
-        <w:t xml:space="preserve">1.  </w:t>
-      </w:r>
-      <w:r>
-        <w:rPr>
-          <w:lang w:val="sr-Cyrl-RS"/>
-        </w:rPr>
-        <w:t>Медицинска сестра бележи да није могуће вакцинасати збо</w:t>
-      </w:r>
-      <w:r>
-        <w:rPr>
-          <w:lang w:val="sr-Cyrl-RS"/>
-        </w:rPr>
-        <w:t>г недостатка вакцине дате врста и омгућена ће бити нова пријава.</w:t>
-      </w:r>
-      <w:bookmarkStart w:id="18" w:name="_GoBack"/>
-      <w:bookmarkEnd w:id="18"/>
     </w:p>
     <w:p>
       <w:pPr>

</xml_diff>